<commit_message>
made customer driven updates to the logo
</commit_message>
<xml_diff>
--- a/documents/logo2.docx
+++ b/documents/logo2.docx
@@ -3,6 +3,213 @@
 <w:document xmlns:wpc="http://schemas.microsoft.com/office/word/2010/wordprocessingCanvas" xmlns:cx="http://schemas.microsoft.com/office/drawing/2014/chartex" xmlns:cx1="http://schemas.microsoft.com/office/drawing/2015/9/8/chartex" xmlns:cx2="http://schemas.microsoft.com/office/drawing/2015/10/21/chartex" xmlns:cx3="http://schemas.microsoft.com/office/drawing/2016/5/9/chartex" xmlns:cx4="http://schemas.microsoft.com/office/drawing/2016/5/10/chartex" xmlns:cx5="http://schemas.microsoft.com/office/drawing/2016/5/11/chartex" xmlns:cx6="http://schemas.microsoft.com/office/drawing/2016/5/12/chartex" xmlns:cx7="http://schemas.microsoft.com/office/drawing/2016/5/13/chartex" xmlns:cx8="http://schemas.microsoft.com/office/drawing/2016/5/14/chartex" xmlns:mc="http://schemas.openxmlformats.org/markup-compatibility/2006" xmlns:aink="http://schemas.microsoft.com/office/drawing/2016/ink" xmlns:am3d="http://schemas.microsoft.com/office/drawing/2017/model3d" xmlns:o="urn:schemas-microsoft-com:office:office" xmlns:r="http://schemas.openxmlformats.org/officeDocument/2006/relationships" xmlns:m="http://schemas.openxmlformats.org/officeDocument/2006/math" xmlns:v="urn:schemas-microsoft-com:vml" xmlns:wp14="http://schemas.microsoft.com/office/word/2010/wordprocessingDrawing" xmlns:wp="http://schemas.openxmlformats.org/drawingml/2006/wordprocessingDrawing" xmlns:w10="urn:schemas-microsoft-com:office:word" xmlns:w="http://schemas.openxmlformats.org/wordprocessingml/2006/main" xmlns:w14="http://schemas.microsoft.com/office/word/2010/wordml" xmlns:w15="http://schemas.microsoft.com/office/word/2012/wordml" xmlns:w16cex="http://schemas.microsoft.com/office/word/2018/wordml/cex" xmlns:w16cid="http://schemas.microsoft.com/office/word/2016/wordml/cid" xmlns:w16="http://schemas.microsoft.com/office/word/2018/wordml" xmlns:w16se="http://schemas.microsoft.com/office/word/2015/wordml/symex" xmlns:wpg="http://schemas.microsoft.com/office/word/2010/wordprocessingGroup" xmlns:wpi="http://schemas.microsoft.com/office/word/2010/wordprocessingInk" xmlns:wne="http://schemas.microsoft.com/office/word/2006/wordml" xmlns:wps="http://schemas.microsoft.com/office/word/2010/wordprocessingShape" mc:Ignorable="w14 w15 w16se w16cid w16 w16cex wp14">
   <w:body>
     <w:p>
+      <w:r>
+        <w:rPr>
+          <w:noProof/>
+        </w:rPr>
+        <mc:AlternateContent>
+          <mc:Choice Requires="wps">
+            <w:drawing>
+              <wp:anchor distT="0" distB="0" distL="114300" distR="114300" simplePos="0" relativeHeight="251661312" behindDoc="0" locked="0" layoutInCell="1" allowOverlap="1" wp14:anchorId="1CD65CC3" wp14:editId="37C753EF">
+                <wp:simplePos x="0" y="0"/>
+                <wp:positionH relativeFrom="column">
+                  <wp:posOffset>-856211</wp:posOffset>
+                </wp:positionH>
+                <wp:positionV relativeFrom="paragraph">
+                  <wp:posOffset>-648393</wp:posOffset>
+                </wp:positionV>
+                <wp:extent cx="9783387" cy="1122218"/>
+                <wp:effectExtent l="0" t="0" r="8890" b="8255"/>
+                <wp:wrapNone/>
+                <wp:docPr id="2" name="Text Box 2"/>
+                <wp:cNvGraphicFramePr/>
+                <a:graphic xmlns:a="http://schemas.openxmlformats.org/drawingml/2006/main">
+                  <a:graphicData uri="http://schemas.microsoft.com/office/word/2010/wordprocessingShape">
+                    <wps:wsp>
+                      <wps:cNvSpPr txBox="1"/>
+                      <wps:spPr>
+                        <a:xfrm>
+                          <a:off x="0" y="0"/>
+                          <a:ext cx="9783387" cy="1122218"/>
+                        </a:xfrm>
+                        <a:prstGeom prst="rect">
+                          <a:avLst/>
+                        </a:prstGeom>
+                        <a:solidFill>
+                          <a:schemeClr val="lt1"/>
+                        </a:solidFill>
+                        <a:ln w="6350">
+                          <a:solidFill>
+                            <a:schemeClr val="bg1"/>
+                          </a:solidFill>
+                        </a:ln>
+                      </wps:spPr>
+                      <wps:txbx>
+                        <w:txbxContent>
+                          <w:p>
+                            <w:pPr>
+                              <w:keepLines/>
+                              <w:jc w:val="center"/>
+                              <w:rPr>
+                                <w:rFonts w:ascii="Desdemona" w:eastAsia="Brush Script MT" w:hAnsi="Desdemona" w:cs="Brush Script MT"/>
+                                <w:bCs/>
+                                <w:color w:val="000000" w:themeColor="text1"/>
+                                <w:sz w:val="144"/>
+                                <w:szCs w:val="144"/>
+                                <w14:shadow w14:blurRad="38100" w14:dist="19050" w14:dir="2700000" w14:sx="100000" w14:sy="100000" w14:kx="0" w14:ky="0" w14:algn="tl">
+                                  <w14:schemeClr w14:val="dk1">
+                                    <w14:alpha w14:val="60000"/>
+                                  </w14:schemeClr>
+                                </w14:shadow>
+                                <w14:textOutline w14:w="0" w14:cap="flat" w14:cmpd="sng" w14:algn="ctr">
+                                  <w14:noFill/>
+                                  <w14:prstDash w14:val="solid"/>
+                                  <w14:round/>
+                                </w14:textOutline>
+                              </w:rPr>
+                            </w:pPr>
+                            <w:r>
+                              <w:rPr>
+                                <w:rFonts w:ascii="Desdemona" w:eastAsia="Brush Script MT" w:hAnsi="Desdemona" w:cs="Brush Script MT"/>
+                                <w:bCs/>
+                                <w:color w:val="000000" w:themeColor="text1"/>
+                                <w:sz w:val="144"/>
+                                <w:szCs w:val="144"/>
+                                <w14:shadow w14:blurRad="38100" w14:dist="19050" w14:dir="2700000" w14:sx="100000" w14:sy="100000" w14:kx="0" w14:ky="0" w14:algn="tl">
+                                  <w14:schemeClr w14:val="dk1">
+                                    <w14:alpha w14:val="60000"/>
+                                  </w14:schemeClr>
+                                </w14:shadow>
+                                <w14:textOutline w14:w="0" w14:cap="flat" w14:cmpd="sng" w14:algn="ctr">
+                                  <w14:noFill/>
+                                  <w14:prstDash w14:val="solid"/>
+                                  <w14:round/>
+                                </w14:textOutline>
+                              </w:rPr>
+                              <w:t>Winchester Trim Shop</w:t>
+                            </w:r>
+                          </w:p>
+                          <w:p>
+                            <w:pPr>
+                              <w:rPr>
+                                <w:rFonts w:ascii="Desdemona" w:eastAsia="Brush Script MT" w:hAnsi="Desdemona" w:cs="Brush Script MT"/>
+                                <w:bCs/>
+                                <w:color w:val="000000" w:themeColor="text1"/>
+                                <w:sz w:val="144"/>
+                                <w:szCs w:val="144"/>
+                                <w14:shadow w14:blurRad="38100" w14:dist="19050" w14:dir="2700000" w14:sx="100000" w14:sy="100000" w14:kx="0" w14:ky="0" w14:algn="tl">
+                                  <w14:schemeClr w14:val="dk1">
+                                    <w14:alpha w14:val="60000"/>
+                                  </w14:schemeClr>
+                                </w14:shadow>
+                                <w14:textOutline w14:w="0" w14:cap="flat" w14:cmpd="sng" w14:algn="ctr">
+                                  <w14:noFill/>
+                                  <w14:prstDash w14:val="solid"/>
+                                  <w14:round/>
+                                </w14:textOutline>
+                              </w:rPr>
+                            </w:pPr>
+                          </w:p>
+                        </w:txbxContent>
+                      </wps:txbx>
+                      <wps:bodyPr rot="0" spcFirstLastPara="0" vertOverflow="overflow" horzOverflow="overflow" vert="horz" wrap="square" lIns="91440" tIns="45720" rIns="91440" bIns="45720" numCol="1" spcCol="0" rtlCol="0" fromWordArt="0" anchor="t" anchorCtr="0" forceAA="0" compatLnSpc="1">
+                        <a:prstTxWarp prst="textNoShape">
+                          <a:avLst/>
+                        </a:prstTxWarp>
+                        <a:noAutofit/>
+                      </wps:bodyPr>
+                    </wps:wsp>
+                  </a:graphicData>
+                </a:graphic>
+                <wp14:sizeRelH relativeFrom="margin">
+                  <wp14:pctWidth>0</wp14:pctWidth>
+                </wp14:sizeRelH>
+                <wp14:sizeRelV relativeFrom="margin">
+                  <wp14:pctHeight>0</wp14:pctHeight>
+                </wp14:sizeRelV>
+              </wp:anchor>
+            </w:drawing>
+          </mc:Choice>
+          <mc:Fallback>
+            <w:pict>
+              <v:shapetype w14:anchorId="1CD65CC3" id="_x0000_t202" coordsize="21600,21600" o:spt="202" path="m,l,21600r21600,l21600,xe">
+                <v:stroke joinstyle="miter"/>
+                <v:path gradientshapeok="t" o:connecttype="rect"/>
+              </v:shapetype>
+              <v:shape id="Text Box 2" o:spid="_x0000_s1026" type="#_x0000_t202" style="position:absolute;margin-left:-67.4pt;margin-top:-51.05pt;width:770.35pt;height:88.35pt;z-index:251661312;visibility:visible;mso-wrap-style:square;mso-width-percent:0;mso-height-percent:0;mso-wrap-distance-left:9pt;mso-wrap-distance-top:0;mso-wrap-distance-right:9pt;mso-wrap-distance-bottom:0;mso-position-horizontal:absolute;mso-position-horizontal-relative:text;mso-position-vertical:absolute;mso-position-vertical-relative:text;mso-width-percent:0;mso-height-percent:0;mso-width-relative:margin;mso-height-relative:margin;v-text-anchor:top" o:gfxdata="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" fillcolor="white [3201]" strokecolor="white [3212]" strokeweight=".5pt">
+                <v:textbox>
+                  <w:txbxContent>
+                    <w:p>
+                      <w:pPr>
+                        <w:keepLines/>
+                        <w:jc w:val="center"/>
+                        <w:rPr>
+                          <w:rFonts w:ascii="Desdemona" w:eastAsia="Brush Script MT" w:hAnsi="Desdemona" w:cs="Brush Script MT"/>
+                          <w:bCs/>
+                          <w:color w:val="000000" w:themeColor="text1"/>
+                          <w:sz w:val="144"/>
+                          <w:szCs w:val="144"/>
+                          <w14:shadow w14:blurRad="38100" w14:dist="19050" w14:dir="2700000" w14:sx="100000" w14:sy="100000" w14:kx="0" w14:ky="0" w14:algn="tl">
+                            <w14:schemeClr w14:val="dk1">
+                              <w14:alpha w14:val="60000"/>
+                            </w14:schemeClr>
+                          </w14:shadow>
+                          <w14:textOutline w14:w="0" w14:cap="flat" w14:cmpd="sng" w14:algn="ctr">
+                            <w14:noFill/>
+                            <w14:prstDash w14:val="solid"/>
+                            <w14:round/>
+                          </w14:textOutline>
+                        </w:rPr>
+                      </w:pPr>
+                      <w:r>
+                        <w:rPr>
+                          <w:rFonts w:ascii="Desdemona" w:eastAsia="Brush Script MT" w:hAnsi="Desdemona" w:cs="Brush Script MT"/>
+                          <w:bCs/>
+                          <w:color w:val="000000" w:themeColor="text1"/>
+                          <w:sz w:val="144"/>
+                          <w:szCs w:val="144"/>
+                          <w14:shadow w14:blurRad="38100" w14:dist="19050" w14:dir="2700000" w14:sx="100000" w14:sy="100000" w14:kx="0" w14:ky="0" w14:algn="tl">
+                            <w14:schemeClr w14:val="dk1">
+                              <w14:alpha w14:val="60000"/>
+                            </w14:schemeClr>
+                          </w14:shadow>
+                          <w14:textOutline w14:w="0" w14:cap="flat" w14:cmpd="sng" w14:algn="ctr">
+                            <w14:noFill/>
+                            <w14:prstDash w14:val="solid"/>
+                            <w14:round/>
+                          </w14:textOutline>
+                        </w:rPr>
+                        <w:t>Winchester Trim Shop</w:t>
+                      </w:r>
+                    </w:p>
+                    <w:p>
+                      <w:pPr>
+                        <w:rPr>
+                          <w:rFonts w:ascii="Desdemona" w:eastAsia="Brush Script MT" w:hAnsi="Desdemona" w:cs="Brush Script MT"/>
+                          <w:bCs/>
+                          <w:color w:val="000000" w:themeColor="text1"/>
+                          <w:sz w:val="144"/>
+                          <w:szCs w:val="144"/>
+                          <w14:shadow w14:blurRad="38100" w14:dist="19050" w14:dir="2700000" w14:sx="100000" w14:sy="100000" w14:kx="0" w14:ky="0" w14:algn="tl">
+                            <w14:schemeClr w14:val="dk1">
+                              <w14:alpha w14:val="60000"/>
+                            </w14:schemeClr>
+                          </w14:shadow>
+                          <w14:textOutline w14:w="0" w14:cap="flat" w14:cmpd="sng" w14:algn="ctr">
+                            <w14:noFill/>
+                            <w14:prstDash w14:val="solid"/>
+                            <w14:round/>
+                          </w14:textOutline>
+                        </w:rPr>
+                      </w:pPr>
+                    </w:p>
+                  </w:txbxContent>
+                </v:textbox>
+              </v:shape>
+            </w:pict>
+          </mc:Fallback>
+        </mc:AlternateContent>
+      </w:r>
       <w:r>
         <w:rPr>
           <w:noProof/>
@@ -107,11 +314,7 @@
           </mc:Choice>
           <mc:Fallback>
             <w:pict>
-              <v:shapetype w14:anchorId="43B1FBB2" id="_x0000_t202" coordsize="21600,21600" o:spt="202" path="m,l,21600r21600,l21600,xe">
-                <v:stroke joinstyle="miter"/>
-                <v:path gradientshapeok="t" o:connecttype="rect"/>
-              </v:shapetype>
-              <v:shape id="Text Box 4" o:spid="_x0000_s1026" type="#_x0000_t202" style="position:absolute;margin-left:45.15pt;margin-top:365.2pt;width:159.65pt;height:36.65pt;z-index:251663360;visibility:visible;mso-wrap-style:square;mso-width-percent:0;mso-height-percent:0;mso-wrap-distance-left:9pt;mso-wrap-distance-top:0;mso-wrap-distance-right:9pt;mso-wrap-distance-bottom:0;mso-position-horizontal:absolute;mso-position-horizontal-relative:text;mso-position-vertical:absolute;mso-position-vertical-relative:text;mso-width-percent:0;mso-height-percent:0;mso-width-relative:margin;mso-height-relative:margin;v-text-anchor:top" o:gfxdata="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" fillcolor="white [3201]" strokecolor="white [3212]" strokeweight=".5pt">
+              <v:shape w14:anchorId="43B1FBB2" id="Text Box 4" o:spid="_x0000_s1027" type="#_x0000_t202" style="position:absolute;margin-left:45.15pt;margin-top:365.2pt;width:159.65pt;height:36.65pt;z-index:251663360;visibility:visible;mso-wrap-style:square;mso-width-percent:0;mso-height-percent:0;mso-wrap-distance-left:9pt;mso-wrap-distance-top:0;mso-wrap-distance-right:9pt;mso-wrap-distance-bottom:0;mso-position-horizontal:absolute;mso-position-horizontal-relative:text;mso-position-vertical:absolute;mso-position-vertical-relative:text;mso-width-percent:0;mso-height-percent:0;mso-width-relative:margin;mso-height-relative:margin;v-text-anchor:top" o:gfxdata="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" fillcolor="white [3201]" strokecolor="white [3212]" strokeweight=".5pt">
                 <v:textbox>
                   <w:txbxContent>
                     <w:p>
@@ -167,7 +370,7 @@
         <mc:AlternateContent>
           <mc:Choice Requires="wps">
             <w:drawing>
-              <wp:anchor distT="0" distB="0" distL="114300" distR="114300" simplePos="0" relativeHeight="251671552" behindDoc="0" locked="0" layoutInCell="1" allowOverlap="1" wp14:anchorId="7BB56E34" wp14:editId="73F06388">
+              <wp:anchor distT="0" distB="0" distL="114300" distR="114300" simplePos="0" relativeHeight="251671552" behindDoc="0" locked="0" layoutInCell="1" allowOverlap="1" wp14:anchorId="7BB56E34" wp14:editId="7A7FD9E1">
                 <wp:simplePos x="0" y="0"/>
                 <wp:positionH relativeFrom="column">
                   <wp:posOffset>6575367</wp:posOffset>
@@ -255,7 +458,7 @@
           </mc:Choice>
           <mc:Fallback>
             <w:pict>
-              <v:shape w14:anchorId="7BB56E34" id="Text Box 8" o:spid="_x0000_s1027" type="#_x0000_t202" style="position:absolute;margin-left:517.75pt;margin-top:437.25pt;width:185.25pt;height:35.95pt;z-index:251671552;visibility:visible;mso-wrap-style:square;mso-width-percent:0;mso-height-percent:0;mso-wrap-distance-left:9pt;mso-wrap-distance-top:0;mso-wrap-distance-right:9pt;mso-wrap-distance-bottom:0;mso-position-horizontal:absolute;mso-position-horizontal-relative:text;mso-position-vertical:absolute;mso-position-vertical-relative:text;mso-width-percent:0;mso-height-percent:0;mso-width-relative:margin;mso-height-relative:margin;v-text-anchor:top" o:gfxdata="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" fillcolor="white [3201]" strokecolor="white [3212]" strokeweight=".5pt">
+              <v:shape w14:anchorId="7BB56E34" id="Text Box 8" o:spid="_x0000_s1028" type="#_x0000_t202" style="position:absolute;margin-left:517.75pt;margin-top:437.25pt;width:185.25pt;height:35.95pt;z-index:251671552;visibility:visible;mso-wrap-style:square;mso-width-percent:0;mso-height-percent:0;mso-wrap-distance-left:9pt;mso-wrap-distance-top:0;mso-wrap-distance-right:9pt;mso-wrap-distance-bottom:0;mso-position-horizontal:absolute;mso-position-horizontal-relative:text;mso-position-vertical:absolute;mso-position-vertical-relative:text;mso-width-percent:0;mso-height-percent:0;mso-width-relative:margin;mso-height-relative:margin;v-text-anchor:top" o:gfxdata="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" fillcolor="white [3201]" strokecolor="white [3212]" strokeweight=".5pt">
                 <v:textbox>
                   <w:txbxContent>
                     <w:p>
@@ -286,125 +489,6 @@
                           <w:color w:val="C00000"/>
                         </w:rPr>
                       </w:pPr>
-                    </w:p>
-                    <w:p/>
-                  </w:txbxContent>
-                </v:textbox>
-              </v:shape>
-            </w:pict>
-          </mc:Fallback>
-        </mc:AlternateContent>
-      </w:r>
-      <w:r>
-        <w:rPr>
-          <w:noProof/>
-        </w:rPr>
-        <mc:AlternateContent>
-          <mc:Choice Requires="wps">
-            <w:drawing>
-              <wp:anchor distT="0" distB="0" distL="114300" distR="114300" simplePos="0" relativeHeight="251661312" behindDoc="0" locked="0" layoutInCell="1" allowOverlap="1" wp14:anchorId="1CD65CC3" wp14:editId="436B145B">
-                <wp:simplePos x="0" y="0"/>
-                <wp:positionH relativeFrom="column">
-                  <wp:posOffset>440575</wp:posOffset>
-                </wp:positionH>
-                <wp:positionV relativeFrom="paragraph">
-                  <wp:posOffset>-357447</wp:posOffset>
-                </wp:positionV>
-                <wp:extent cx="6774295" cy="889346"/>
-                <wp:effectExtent l="0" t="0" r="7620" b="12700"/>
-                <wp:wrapNone/>
-                <wp:docPr id="2" name="Text Box 2"/>
-                <wp:cNvGraphicFramePr/>
-                <a:graphic xmlns:a="http://schemas.openxmlformats.org/drawingml/2006/main">
-                  <a:graphicData uri="http://schemas.microsoft.com/office/word/2010/wordprocessingShape">
-                    <wps:wsp>
-                      <wps:cNvSpPr txBox="1"/>
-                      <wps:spPr>
-                        <a:xfrm>
-                          <a:off x="0" y="0"/>
-                          <a:ext cx="6774295" cy="889346"/>
-                        </a:xfrm>
-                        <a:prstGeom prst="rect">
-                          <a:avLst/>
-                        </a:prstGeom>
-                        <a:solidFill>
-                          <a:schemeClr val="lt1"/>
-                        </a:solidFill>
-                        <a:ln w="6350">
-                          <a:solidFill>
-                            <a:schemeClr val="bg1"/>
-                          </a:solidFill>
-                        </a:ln>
-                      </wps:spPr>
-                      <wps:txbx>
-                        <w:txbxContent>
-                          <w:p>
-                            <w:pPr>
-                              <w:keepLines/>
-                              <w:jc w:val="center"/>
-                              <w:rPr>
-                                <w:rFonts w:ascii="Apple Chancery" w:hAnsi="Apple Chancery" w:cs="Times New Roman (Body CS)"/>
-                                <w:b/>
-                                <w:color w:val="C00000"/>
-                                <w:sz w:val="72"/>
-                              </w:rPr>
-                            </w:pPr>
-                            <w:r>
-                              <w:rPr>
-                                <w:rFonts w:ascii="Apple Chancery" w:hAnsi="Apple Chancery" w:cs="Times New Roman (Body CS)"/>
-                                <w:b/>
-                                <w:color w:val="C00000"/>
-                                <w:sz w:val="72"/>
-                              </w:rPr>
-                              <w:t>Winchester Trim Shop</w:t>
-                            </w:r>
-                          </w:p>
-                          <w:p/>
-                        </w:txbxContent>
-                      </wps:txbx>
-                      <wps:bodyPr rot="0" spcFirstLastPara="0" vertOverflow="overflow" horzOverflow="overflow" vert="horz" wrap="square" lIns="91440" tIns="45720" rIns="91440" bIns="45720" numCol="1" spcCol="0" rtlCol="0" fromWordArt="0" anchor="t" anchorCtr="0" forceAA="0" compatLnSpc="1">
-                        <a:prstTxWarp prst="textNoShape">
-                          <a:avLst/>
-                        </a:prstTxWarp>
-                        <a:noAutofit/>
-                      </wps:bodyPr>
-                    </wps:wsp>
-                  </a:graphicData>
-                </a:graphic>
-                <wp14:sizeRelH relativeFrom="margin">
-                  <wp14:pctWidth>0</wp14:pctWidth>
-                </wp14:sizeRelH>
-                <wp14:sizeRelV relativeFrom="margin">
-                  <wp14:pctHeight>0</wp14:pctHeight>
-                </wp14:sizeRelV>
-              </wp:anchor>
-            </w:drawing>
-          </mc:Choice>
-          <mc:Fallback>
-            <w:pict>
-              <v:shape w14:anchorId="1CD65CC3" id="Text Box 2" o:spid="_x0000_s1028" type="#_x0000_t202" style="position:absolute;margin-left:34.7pt;margin-top:-28.15pt;width:533.4pt;height:70.05pt;z-index:251661312;visibility:visible;mso-wrap-style:square;mso-width-percent:0;mso-height-percent:0;mso-wrap-distance-left:9pt;mso-wrap-distance-top:0;mso-wrap-distance-right:9pt;mso-wrap-distance-bottom:0;mso-position-horizontal:absolute;mso-position-horizontal-relative:text;mso-position-vertical:absolute;mso-position-vertical-relative:text;mso-width-percent:0;mso-height-percent:0;mso-width-relative:margin;mso-height-relative:margin;v-text-anchor:top" o:gfxdata="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" fillcolor="white [3201]" strokecolor="white [3212]" strokeweight=".5pt">
-                <v:textbox>
-                  <w:txbxContent>
-                    <w:p>
-                      <w:pPr>
-                        <w:keepLines/>
-                        <w:jc w:val="center"/>
-                        <w:rPr>
-                          <w:rFonts w:ascii="Apple Chancery" w:hAnsi="Apple Chancery" w:cs="Times New Roman (Body CS)"/>
-                          <w:b/>
-                          <w:color w:val="C00000"/>
-                          <w:sz w:val="72"/>
-                        </w:rPr>
-                      </w:pPr>
-                      <w:r>
-                        <w:rPr>
-                          <w:rFonts w:ascii="Apple Chancery" w:hAnsi="Apple Chancery" w:cs="Times New Roman (Body CS)"/>
-                          <w:b/>
-                          <w:color w:val="C00000"/>
-                          <w:sz w:val="72"/>
-                        </w:rPr>
-                        <w:t>Winchester Trim Shop</w:t>
-                      </w:r>
                     </w:p>
                     <w:p/>
                   </w:txbxContent>

</xml_diff>